<commit_message>
Injected test code into project
</commit_message>
<xml_diff>
--- a/Design Report.docx
+++ b/Design Report.docx
@@ -1206,16 +1206,14 @@
         </w:rPr>
         <w:t>项目原则</w:t>
       </w:r>
-      <w:bookmarkStart w:id="1" w:name="_GoBack"/>
       <w:bookmarkEnd w:id="0"/>
-      <w:bookmarkEnd w:id="1"/>
     </w:p>
     <w:p>
       <w:pPr>
         <w:pStyle w:val="2"/>
         <w:ind w:firstLine="420"/>
       </w:pPr>
-      <w:bookmarkStart w:id="2" w:name="_Toc9952919"/>
+      <w:bookmarkStart w:id="1" w:name="_Toc9952919"/>
       <w:r>
         <w:rPr>
           <w:rFonts w:hint="eastAsia"/>
@@ -1223,7 +1221,7 @@
         </w:rPr>
         <w:t>文档优先</w:t>
       </w:r>
-      <w:bookmarkEnd w:id="2"/>
+      <w:bookmarkEnd w:id="1"/>
     </w:p>
     <w:p>
       <w:pPr>
@@ -1277,14 +1275,14 @@
         <w:pStyle w:val="2"/>
         <w:ind w:firstLine="420"/>
       </w:pPr>
-      <w:bookmarkStart w:id="3" w:name="_Toc9952920"/>
+      <w:bookmarkStart w:id="2" w:name="_Toc9952920"/>
       <w:r>
         <w:rPr>
           <w:highlight w:val="green"/>
         </w:rPr>
         <w:t>自顶而下</w:t>
       </w:r>
-      <w:bookmarkEnd w:id="3"/>
+      <w:bookmarkEnd w:id="2"/>
     </w:p>
     <w:p>
       <w:pPr>
@@ -1317,7 +1315,7 @@
         <w:pStyle w:val="2"/>
         <w:ind w:firstLine="420"/>
       </w:pPr>
-      <w:bookmarkStart w:id="4" w:name="_Toc9952921"/>
+      <w:bookmarkStart w:id="3" w:name="_Toc9952921"/>
       <w:r>
         <w:rPr>
           <w:highlight w:val="green"/>
@@ -1325,7 +1323,7 @@
         <w:lastRenderedPageBreak/>
         <w:t>详尽原则</w:t>
       </w:r>
-      <w:bookmarkEnd w:id="4"/>
+      <w:bookmarkEnd w:id="3"/>
     </w:p>
     <w:p>
       <w:pPr>
@@ -1583,14 +1581,14 @@
         <w:pStyle w:val="2"/>
         <w:ind w:firstLine="420"/>
       </w:pPr>
-      <w:bookmarkStart w:id="5" w:name="_Toc9952922"/>
+      <w:bookmarkStart w:id="4" w:name="_Toc9952922"/>
       <w:r>
         <w:rPr>
           <w:highlight w:val="green"/>
         </w:rPr>
         <w:t>测试原则</w:t>
       </w:r>
-      <w:bookmarkEnd w:id="5"/>
+      <w:bookmarkEnd w:id="4"/>
     </w:p>
     <w:p>
       <w:pPr>
@@ -1803,14 +1801,14 @@
           <w:highlight w:val="green"/>
         </w:rPr>
       </w:pPr>
-      <w:bookmarkStart w:id="6" w:name="_Toc9952923"/>
+      <w:bookmarkStart w:id="5" w:name="_Toc9952923"/>
       <w:r>
         <w:rPr>
           <w:highlight w:val="green"/>
         </w:rPr>
         <w:t>代码风格</w:t>
       </w:r>
-      <w:bookmarkEnd w:id="6"/>
+      <w:bookmarkEnd w:id="5"/>
     </w:p>
     <w:p>
       <w:pPr>
@@ -2266,7 +2264,7 @@
       <w:pPr>
         <w:pStyle w:val="1"/>
       </w:pPr>
-      <w:bookmarkStart w:id="7" w:name="_Toc9952924"/>
+      <w:bookmarkStart w:id="6" w:name="_Toc9952924"/>
       <w:r>
         <w:rPr>
           <w:highlight w:val="green"/>
@@ -2274,14 +2272,14 @@
         </w:rPr>
         <w:t>项目目标</w:t>
       </w:r>
-      <w:bookmarkEnd w:id="7"/>
+      <w:bookmarkEnd w:id="6"/>
     </w:p>
     <w:p>
       <w:pPr>
         <w:pStyle w:val="2"/>
         <w:ind w:firstLine="420"/>
       </w:pPr>
-      <w:bookmarkStart w:id="8" w:name="_Toc9952925"/>
+      <w:bookmarkStart w:id="7" w:name="_Toc9952925"/>
       <w:r>
         <w:rPr>
           <w:highlight w:val="green"/>
@@ -2289,7 +2287,7 @@
         </w:rPr>
         <w:t>完成作业</w:t>
       </w:r>
-      <w:bookmarkEnd w:id="8"/>
+      <w:bookmarkEnd w:id="7"/>
     </w:p>
     <w:p>
       <w:pPr>
@@ -2342,7 +2340,7 @@
         <w:pStyle w:val="2"/>
         <w:ind w:firstLine="420"/>
       </w:pPr>
-      <w:bookmarkStart w:id="9" w:name="_Toc9952926"/>
+      <w:bookmarkStart w:id="8" w:name="_Toc9952926"/>
       <w:r>
         <w:rPr>
           <w:highlight w:val="green"/>
@@ -2350,7 +2348,7 @@
         </w:rPr>
         <w:t>锻炼能力</w:t>
       </w:r>
-      <w:bookmarkEnd w:id="9"/>
+      <w:bookmarkEnd w:id="8"/>
     </w:p>
     <w:p>
       <w:pPr>
@@ -2382,7 +2380,7 @@
       <w:pPr>
         <w:pStyle w:val="1"/>
       </w:pPr>
-      <w:bookmarkStart w:id="10" w:name="_Toc9952927"/>
+      <w:bookmarkStart w:id="9" w:name="_Toc9952927"/>
       <w:r>
         <w:rPr>
           <w:highlight w:val="green"/>
@@ -2390,7 +2388,7 @@
         </w:rPr>
         <w:t>系统设计</w:t>
       </w:r>
-      <w:bookmarkEnd w:id="10"/>
+      <w:bookmarkEnd w:id="9"/>
     </w:p>
     <w:p>
       <w:pPr>
@@ -2453,7 +2451,7 @@
         <w:pStyle w:val="2"/>
         <w:ind w:firstLine="420"/>
       </w:pPr>
-      <w:bookmarkStart w:id="11" w:name="_Toc9952928"/>
+      <w:bookmarkStart w:id="10" w:name="_Toc9952928"/>
       <w:r>
         <w:rPr>
           <w:rFonts w:hint="eastAsia"/>
@@ -2462,14 +2460,9 @@
         <w:lastRenderedPageBreak/>
         <w:t>逻辑结构</w:t>
       </w:r>
-      <w:bookmarkEnd w:id="11"/>
+      <w:bookmarkEnd w:id="10"/>
     </w:p>
     <w:p>
-      <w:pPr>
-        <w:rPr>
-          <w:rFonts w:hint="eastAsia"/>
-        </w:rPr>
-      </w:pPr>
       <w:r>
         <w:rPr>
           <w:noProof/>
@@ -2516,7 +2509,7 @@
         <w:pStyle w:val="2"/>
         <w:ind w:firstLine="420"/>
       </w:pPr>
-      <w:bookmarkStart w:id="12" w:name="_Toc9952929"/>
+      <w:bookmarkStart w:id="11" w:name="_Toc9952929"/>
       <w:r>
         <w:rPr>
           <w:rFonts w:hint="eastAsia"/>
@@ -2532,7 +2525,7 @@
         </w:rPr>
         <w:t>结构</w:t>
       </w:r>
-      <w:bookmarkEnd w:id="12"/>
+      <w:bookmarkEnd w:id="11"/>
     </w:p>
     <w:p>
       <w:r>
@@ -2580,11 +2573,8 @@
       <w:pPr>
         <w:pStyle w:val="2"/>
         <w:ind w:firstLine="420"/>
-        <w:rPr>
-          <w:rFonts w:hint="eastAsia"/>
-        </w:rPr>
-      </w:pPr>
-      <w:bookmarkStart w:id="13" w:name="_Toc9952930"/>
+      </w:pPr>
+      <w:bookmarkStart w:id="12" w:name="_Toc9952930"/>
       <w:r>
         <w:rPr>
           <w:rFonts w:hint="eastAsia"/>
@@ -2599,7 +2589,7 @@
         </w:rPr>
         <w:t>结构</w:t>
       </w:r>
-      <w:bookmarkEnd w:id="13"/>
+      <w:bookmarkEnd w:id="12"/>
     </w:p>
     <w:p>
       <w:r>
@@ -2646,11 +2636,8 @@
     <w:p>
       <w:pPr>
         <w:pStyle w:val="1"/>
-        <w:rPr>
-          <w:rFonts w:hint="eastAsia"/>
-        </w:rPr>
-      </w:pPr>
-      <w:bookmarkStart w:id="14" w:name="_Toc9952931"/>
+      </w:pPr>
+      <w:bookmarkStart w:id="13" w:name="_Toc9952931"/>
       <w:r>
         <w:rPr>
           <w:highlight w:val="yellow"/>
@@ -2659,7 +2646,7 @@
         <w:lastRenderedPageBreak/>
         <w:t>工作分工</w:t>
       </w:r>
-      <w:bookmarkEnd w:id="14"/>
+      <w:bookmarkEnd w:id="13"/>
     </w:p>
     <w:tbl>
       <w:tblPr>
@@ -2685,7 +2672,7 @@
               <w:spacing w:line="480" w:lineRule="auto"/>
               <w:jc w:val="left"/>
               <w:rPr>
-                <w:rFonts w:ascii="Helvetica" w:eastAsia="宋体" w:hAnsi="Helvetica" w:cs="Helvetica" w:hint="eastAsia"/>
+                <w:rFonts w:ascii="Helvetica" w:eastAsia="宋体" w:hAnsi="Helvetica" w:cs="Helvetica"/>
                 <w:color w:val="000000"/>
                 <w:kern w:val="0"/>
                 <w:sz w:val="24"/>
@@ -2715,7 +2702,7 @@
               <w:spacing w:line="480" w:lineRule="auto"/>
               <w:jc w:val="left"/>
               <w:rPr>
-                <w:rFonts w:ascii="Helvetica" w:eastAsia="宋体" w:hAnsi="Helvetica" w:cs="Helvetica" w:hint="eastAsia"/>
+                <w:rFonts w:ascii="Helvetica" w:eastAsia="宋体" w:hAnsi="Helvetica" w:cs="Helvetica"/>
                 <w:color w:val="000000"/>
                 <w:kern w:val="0"/>
                 <w:sz w:val="24"/>
@@ -2745,7 +2732,7 @@
               <w:spacing w:line="480" w:lineRule="auto"/>
               <w:jc w:val="left"/>
               <w:rPr>
-                <w:rFonts w:ascii="Helvetica" w:eastAsia="宋体" w:hAnsi="Helvetica" w:cs="Helvetica" w:hint="eastAsia"/>
+                <w:rFonts w:ascii="Helvetica" w:eastAsia="宋体" w:hAnsi="Helvetica" w:cs="Helvetica"/>
                 <w:color w:val="000000"/>
                 <w:kern w:val="0"/>
                 <w:sz w:val="24"/>
@@ -2775,7 +2762,7 @@
               <w:spacing w:line="480" w:lineRule="auto"/>
               <w:jc w:val="left"/>
               <w:rPr>
-                <w:rFonts w:ascii="Helvetica" w:eastAsia="宋体" w:hAnsi="Helvetica" w:cs="Helvetica" w:hint="eastAsia"/>
+                <w:rFonts w:ascii="Helvetica" w:eastAsia="宋体" w:hAnsi="Helvetica" w:cs="Helvetica"/>
                 <w:color w:val="000000"/>
                 <w:kern w:val="0"/>
                 <w:sz w:val="24"/>
@@ -2807,7 +2794,7 @@
               <w:spacing w:line="480" w:lineRule="auto"/>
               <w:jc w:val="left"/>
               <w:rPr>
-                <w:rFonts w:ascii="Helvetica" w:eastAsia="宋体" w:hAnsi="Helvetica" w:cs="Helvetica" w:hint="eastAsia"/>
+                <w:rFonts w:ascii="Helvetica" w:eastAsia="宋体" w:hAnsi="Helvetica" w:cs="Helvetica"/>
                 <w:color w:val="000000"/>
                 <w:kern w:val="0"/>
                 <w:sz w:val="24"/>
@@ -2837,7 +2824,7 @@
               <w:spacing w:line="480" w:lineRule="auto"/>
               <w:jc w:val="left"/>
               <w:rPr>
-                <w:rFonts w:ascii="Helvetica" w:eastAsia="宋体" w:hAnsi="Helvetica" w:cs="Helvetica" w:hint="eastAsia"/>
+                <w:rFonts w:ascii="Helvetica" w:eastAsia="宋体" w:hAnsi="Helvetica" w:cs="Helvetica"/>
                 <w:color w:val="000000"/>
                 <w:kern w:val="0"/>
                 <w:sz w:val="24"/>
@@ -2867,7 +2854,7 @@
               <w:spacing w:line="480" w:lineRule="auto"/>
               <w:jc w:val="left"/>
               <w:rPr>
-                <w:rFonts w:ascii="Helvetica" w:eastAsia="宋体" w:hAnsi="Helvetica" w:cs="Helvetica" w:hint="eastAsia"/>
+                <w:rFonts w:ascii="Helvetica" w:eastAsia="宋体" w:hAnsi="Helvetica" w:cs="Helvetica"/>
                 <w:color w:val="000000"/>
                 <w:kern w:val="0"/>
                 <w:sz w:val="24"/>
@@ -2897,13 +2884,23 @@
               <w:spacing w:line="480" w:lineRule="auto"/>
               <w:jc w:val="left"/>
               <w:rPr>
+                <w:rFonts w:ascii="Helvetica" w:eastAsia="宋体" w:hAnsi="Helvetica" w:cs="Helvetica"/>
+                <w:color w:val="000000"/>
+                <w:kern w:val="0"/>
+                <w:sz w:val="24"/>
+                <w:szCs w:val="28"/>
+              </w:rPr>
+            </w:pPr>
+            <w:r>
+              <w:rPr>
                 <w:rFonts w:ascii="Helvetica" w:eastAsia="宋体" w:hAnsi="Helvetica" w:cs="Helvetica" w:hint="eastAsia"/>
                 <w:color w:val="000000"/>
                 <w:kern w:val="0"/>
                 <w:sz w:val="24"/>
                 <w:szCs w:val="28"/>
               </w:rPr>
-            </w:pPr>
+              <w:t>UI</w:t>
+            </w:r>
             <w:r>
               <w:rPr>
                 <w:rFonts w:ascii="Helvetica" w:eastAsia="宋体" w:hAnsi="Helvetica" w:cs="Helvetica" w:hint="eastAsia"/>
@@ -2912,8 +2909,10 @@
                 <w:sz w:val="24"/>
                 <w:szCs w:val="28"/>
               </w:rPr>
-              <w:t>UI</w:t>
-            </w:r>
+              <w:t>、数据</w:t>
+            </w:r>
+            <w:bookmarkStart w:id="14" w:name="_GoBack"/>
+            <w:bookmarkEnd w:id="14"/>
             <w:r>
               <w:rPr>
                 <w:rFonts w:ascii="Helvetica" w:eastAsia="宋体" w:hAnsi="Helvetica" w:cs="Helvetica" w:hint="eastAsia"/>
@@ -2922,7 +2921,7 @@
                 <w:sz w:val="24"/>
                 <w:szCs w:val="28"/>
               </w:rPr>
-              <w:t>部分开发、数据可视化</w:t>
+              <w:t>可视化</w:t>
             </w:r>
           </w:p>
         </w:tc>
@@ -2939,7 +2938,7 @@
               <w:spacing w:line="480" w:lineRule="auto"/>
               <w:jc w:val="left"/>
               <w:rPr>
-                <w:rFonts w:ascii="Helvetica" w:eastAsia="宋体" w:hAnsi="Helvetica" w:cs="Helvetica" w:hint="eastAsia"/>
+                <w:rFonts w:ascii="Helvetica" w:eastAsia="宋体" w:hAnsi="Helvetica" w:cs="Helvetica"/>
                 <w:color w:val="000000"/>
                 <w:kern w:val="0"/>
                 <w:sz w:val="24"/>
@@ -2969,7 +2968,7 @@
               <w:spacing w:line="480" w:lineRule="auto"/>
               <w:jc w:val="left"/>
               <w:rPr>
-                <w:rFonts w:ascii="Helvetica" w:eastAsia="宋体" w:hAnsi="Helvetica" w:cs="Helvetica" w:hint="eastAsia"/>
+                <w:rFonts w:ascii="Helvetica" w:eastAsia="宋体" w:hAnsi="Helvetica" w:cs="Helvetica"/>
                 <w:color w:val="000000"/>
                 <w:kern w:val="0"/>
                 <w:sz w:val="24"/>
@@ -2999,7 +2998,7 @@
               <w:spacing w:line="480" w:lineRule="auto"/>
               <w:jc w:val="left"/>
               <w:rPr>
-                <w:rFonts w:ascii="Helvetica" w:eastAsia="宋体" w:hAnsi="Helvetica" w:cs="Helvetica" w:hint="eastAsia"/>
+                <w:rFonts w:ascii="Helvetica" w:eastAsia="宋体" w:hAnsi="Helvetica" w:cs="Helvetica"/>
                 <w:color w:val="000000"/>
                 <w:kern w:val="0"/>
                 <w:sz w:val="24"/>
@@ -3039,7 +3038,7 @@
               <w:spacing w:line="480" w:lineRule="auto"/>
               <w:jc w:val="left"/>
               <w:rPr>
-                <w:rFonts w:ascii="Helvetica" w:eastAsia="宋体" w:hAnsi="Helvetica" w:cs="Helvetica" w:hint="eastAsia"/>
+                <w:rFonts w:ascii="Helvetica" w:eastAsia="宋体" w:hAnsi="Helvetica" w:cs="Helvetica"/>
                 <w:color w:val="000000"/>
                 <w:kern w:val="0"/>
                 <w:sz w:val="24"/>
@@ -3081,7 +3080,7 @@
               <w:spacing w:line="480" w:lineRule="auto"/>
               <w:jc w:val="left"/>
               <w:rPr>
-                <w:rFonts w:ascii="Helvetica" w:eastAsia="宋体" w:hAnsi="Helvetica" w:cs="Helvetica" w:hint="eastAsia"/>
+                <w:rFonts w:ascii="Helvetica" w:eastAsia="宋体" w:hAnsi="Helvetica" w:cs="Helvetica"/>
                 <w:color w:val="000000"/>
                 <w:kern w:val="0"/>
                 <w:sz w:val="24"/>
@@ -3111,7 +3110,7 @@
               <w:spacing w:line="480" w:lineRule="auto"/>
               <w:jc w:val="left"/>
               <w:rPr>
-                <w:rFonts w:ascii="Helvetica" w:eastAsia="宋体" w:hAnsi="Helvetica" w:cs="Helvetica" w:hint="eastAsia"/>
+                <w:rFonts w:ascii="Helvetica" w:eastAsia="宋体" w:hAnsi="Helvetica" w:cs="Helvetica"/>
                 <w:color w:val="000000"/>
                 <w:kern w:val="0"/>
                 <w:sz w:val="24"/>
@@ -3141,7 +3140,7 @@
               <w:spacing w:line="480" w:lineRule="auto"/>
               <w:jc w:val="left"/>
               <w:rPr>
-                <w:rFonts w:ascii="Helvetica" w:eastAsia="宋体" w:hAnsi="Helvetica" w:cs="Helvetica" w:hint="eastAsia"/>
+                <w:rFonts w:ascii="Helvetica" w:eastAsia="宋体" w:hAnsi="Helvetica" w:cs="Helvetica"/>
                 <w:color w:val="000000"/>
                 <w:kern w:val="0"/>
                 <w:sz w:val="24"/>
@@ -3171,13 +3170,23 @@
               <w:spacing w:line="480" w:lineRule="auto"/>
               <w:jc w:val="left"/>
               <w:rPr>
+                <w:rFonts w:ascii="Helvetica" w:eastAsia="宋体" w:hAnsi="Helvetica" w:cs="Helvetica"/>
+                <w:color w:val="000000"/>
+                <w:kern w:val="0"/>
+                <w:sz w:val="24"/>
+                <w:szCs w:val="28"/>
+              </w:rPr>
+            </w:pPr>
+            <w:r>
+              <w:rPr>
                 <w:rFonts w:ascii="Helvetica" w:eastAsia="宋体" w:hAnsi="Helvetica" w:cs="Helvetica" w:hint="eastAsia"/>
                 <w:color w:val="000000"/>
                 <w:kern w:val="0"/>
                 <w:sz w:val="24"/>
                 <w:szCs w:val="28"/>
               </w:rPr>
-            </w:pPr>
+              <w:t>数据分析</w:t>
+            </w:r>
             <w:r>
               <w:rPr>
                 <w:rFonts w:ascii="Helvetica" w:eastAsia="宋体" w:hAnsi="Helvetica" w:cs="Helvetica" w:hint="eastAsia"/>
@@ -3186,7 +3195,7 @@
                 <w:sz w:val="24"/>
                 <w:szCs w:val="28"/>
               </w:rPr>
-              <w:t>数据分析</w:t>
+              <w:t>、筛选</w:t>
             </w:r>
           </w:p>
         </w:tc>
@@ -3203,7 +3212,7 @@
               <w:spacing w:line="480" w:lineRule="auto"/>
               <w:jc w:val="left"/>
               <w:rPr>
-                <w:rFonts w:ascii="Helvetica" w:eastAsia="宋体" w:hAnsi="Helvetica" w:cs="Helvetica" w:hint="eastAsia"/>
+                <w:rFonts w:ascii="Helvetica" w:eastAsia="宋体" w:hAnsi="Helvetica" w:cs="Helvetica"/>
                 <w:color w:val="000000"/>
                 <w:kern w:val="0"/>
                 <w:sz w:val="24"/>
@@ -3233,7 +3242,7 @@
               <w:spacing w:line="480" w:lineRule="auto"/>
               <w:jc w:val="left"/>
               <w:rPr>
-                <w:rFonts w:ascii="Helvetica" w:eastAsia="宋体" w:hAnsi="Helvetica" w:cs="Helvetica" w:hint="eastAsia"/>
+                <w:rFonts w:ascii="Helvetica" w:eastAsia="宋体" w:hAnsi="Helvetica" w:cs="Helvetica"/>
                 <w:color w:val="000000"/>
                 <w:kern w:val="0"/>
                 <w:sz w:val="24"/>
@@ -3263,7 +3272,7 @@
               <w:spacing w:line="480" w:lineRule="auto"/>
               <w:jc w:val="left"/>
               <w:rPr>
-                <w:rFonts w:ascii="Helvetica" w:eastAsia="宋体" w:hAnsi="Helvetica" w:cs="Helvetica" w:hint="eastAsia"/>
+                <w:rFonts w:ascii="Helvetica" w:eastAsia="宋体" w:hAnsi="Helvetica" w:cs="Helvetica"/>
                 <w:color w:val="000000"/>
                 <w:kern w:val="0"/>
                 <w:sz w:val="24"/>
@@ -3293,7 +3302,7 @@
               <w:spacing w:line="480" w:lineRule="auto"/>
               <w:jc w:val="left"/>
               <w:rPr>
-                <w:rFonts w:ascii="Helvetica" w:eastAsia="宋体" w:hAnsi="Helvetica" w:cs="Helvetica" w:hint="eastAsia"/>
+                <w:rFonts w:ascii="Helvetica" w:eastAsia="宋体" w:hAnsi="Helvetica" w:cs="Helvetica"/>
                 <w:color w:val="000000"/>
                 <w:kern w:val="0"/>
                 <w:sz w:val="24"/>
@@ -3306,44 +3315,10 @@
     </w:tbl>
     <w:p>
       <w:pPr>
-        <w:widowControl/>
-        <w:shd w:val="clear" w:color="auto" w:fill="FFFFFF"/>
-        <w:spacing w:line="480" w:lineRule="auto"/>
-        <w:jc w:val="left"/>
-        <w:rPr>
-          <w:rFonts w:ascii="Helvetica" w:eastAsia="宋体" w:hAnsi="Helvetica" w:cs="Helvetica" w:hint="eastAsia"/>
-          <w:color w:val="000000"/>
-          <w:kern w:val="0"/>
-          <w:sz w:val="24"/>
-          <w:szCs w:val="28"/>
-        </w:rPr>
-      </w:pPr>
-    </w:p>
-    <w:p>
-      <w:pPr>
-        <w:pStyle w:val="1"/>
-      </w:pPr>
-      <w:bookmarkStart w:id="15" w:name="_Toc9952932"/>
-      <w:r>
-        <w:rPr>
-          <w:shd w:val="clear" w:color="auto" w:fill="FF0000"/>
-        </w:rPr>
-        <w:t>验收测试</w:t>
-      </w:r>
-      <w:bookmarkEnd w:id="15"/>
-    </w:p>
-    <w:p>
-      <w:pPr>
-        <w:pStyle w:val="1"/>
-      </w:pPr>
-      <w:bookmarkStart w:id="16" w:name="_Toc9952933"/>
-      <w:r>
-        <w:rPr>
-          <w:shd w:val="clear" w:color="auto" w:fill="FF0000"/>
-        </w:rPr>
-        <w:t>拓展功能</w:t>
-      </w:r>
-      <w:bookmarkEnd w:id="16"/>
+        <w:rPr>
+          <w:rFonts w:hint="eastAsia"/>
+        </w:rPr>
+      </w:pPr>
     </w:p>
     <w:sectPr>
       <w:pgSz w:w="11906" w:h="16838"/>
@@ -5001,7 +4976,7 @@
 </file>
 
 <file path=customXml/itemProps1.xml><?xml version="1.0" encoding="utf-8"?>
-<ds:datastoreItem xmlns:ds="http://schemas.openxmlformats.org/officeDocument/2006/customXml" ds:itemID="{E6E2053B-D088-4C2E-9C7C-07DDE63F8733}">
+<ds:datastoreItem xmlns:ds="http://schemas.openxmlformats.org/officeDocument/2006/customXml" ds:itemID="{390563F7-5326-4144-B9C4-FCF2D60038B0}">
   <ds:schemaRefs>
     <ds:schemaRef ds:uri="http://schemas.openxmlformats.org/officeDocument/2006/bibliography"/>
   </ds:schemaRefs>

</xml_diff>